<commit_message>
user manual pdf and doc.
</commit_message>
<xml_diff>
--- a/documents/Mana Project User Manual.docx
+++ b/documents/Mana Project User Manual.docx
@@ -11,8 +11,6 @@
           <w:szCs w:val="32"/>
         </w:rPr>
       </w:pPr>
-      <w:bookmarkStart w:id="0" w:name="_GoBack"/>
-      <w:bookmarkEnd w:id="0"/>
       <w:r>
         <w:rPr>
           <w:b/>
@@ -285,6 +283,12 @@
     <w:p/>
     <w:sdt>
       <w:sdtPr>
+        <w:rPr>
+          <w:rFonts w:asciiTheme="minorHAnsi" w:eastAsiaTheme="minorHAnsi" w:hAnsiTheme="minorHAnsi" w:cstheme="minorBidi"/>
+          <w:color w:val="auto"/>
+          <w:sz w:val="22"/>
+          <w:szCs w:val="22"/>
+        </w:rPr>
         <w:id w:val="1656186541"/>
         <w:docPartObj>
           <w:docPartGallery w:val="Table of Contents"/>
@@ -293,13 +297,9 @@
       </w:sdtPr>
       <w:sdtEndPr>
         <w:rPr>
-          <w:rFonts w:asciiTheme="minorHAnsi" w:eastAsiaTheme="minorHAnsi" w:hAnsiTheme="minorHAnsi" w:cstheme="minorBidi"/>
           <w:b/>
           <w:bCs/>
           <w:noProof/>
-          <w:color w:val="auto"/>
-          <w:sz w:val="22"/>
-          <w:szCs w:val="22"/>
         </w:rPr>
       </w:sdtEndPr>
       <w:sdtContent>
@@ -331,6 +331,7 @@
               <w:noProof/>
               <w:sz w:val="22"/>
               <w:szCs w:val="22"/>
+              <w:lang w:bidi="si-LK"/>
             </w:rPr>
           </w:pPr>
           <w:r>
@@ -342,7 +343,7 @@
           <w:r>
             <w:fldChar w:fldCharType="separate"/>
           </w:r>
-          <w:hyperlink w:anchor="_Toc399828664" w:history="1">
+          <w:hyperlink w:anchor="_Toc399833124" w:history="1">
             <w:r>
               <w:rPr>
                 <w:rStyle w:val="Hyperlink"/>
@@ -358,6 +359,7 @@
                 <w:noProof/>
                 <w:sz w:val="22"/>
                 <w:szCs w:val="22"/>
+                <w:lang w:bidi="si-LK"/>
               </w:rPr>
               <w:t xml:space="preserve"> </w:t>
             </w:r>
@@ -387,7 +389,7 @@
                 <w:noProof/>
                 <w:webHidden/>
               </w:rPr>
-              <w:instrText xml:space="preserve"> PAGEREF _Toc399828664 \h </w:instrText>
+              <w:instrText xml:space="preserve"> PAGEREF _Toc399833124 \h </w:instrText>
             </w:r>
             <w:r>
               <w:rPr>
@@ -430,9 +432,10 @@
               <w:noProof/>
               <w:sz w:val="22"/>
               <w:szCs w:val="22"/>
+              <w:lang w:bidi="si-LK"/>
             </w:rPr>
           </w:pPr>
-          <w:hyperlink w:anchor="_Toc399828665" w:history="1">
+          <w:hyperlink w:anchor="_Toc399833125" w:history="1">
             <w:r>
               <w:rPr>
                 <w:rStyle w:val="Hyperlink"/>
@@ -446,6 +449,7 @@
                 <w:noProof/>
                 <w:sz w:val="22"/>
                 <w:szCs w:val="22"/>
+                <w:lang w:bidi="si-LK"/>
               </w:rPr>
               <w:t xml:space="preserve"> </w:t>
             </w:r>
@@ -475,7 +479,7 @@
                 <w:noProof/>
                 <w:webHidden/>
               </w:rPr>
-              <w:instrText xml:space="preserve"> PAGEREF _Toc399828665 \h </w:instrText>
+              <w:instrText xml:space="preserve"> PAGEREF _Toc399833125 \h </w:instrText>
             </w:r>
             <w:r>
               <w:rPr>
@@ -518,9 +522,10 @@
               <w:noProof/>
               <w:sz w:val="22"/>
               <w:szCs w:val="22"/>
+              <w:lang w:bidi="si-LK"/>
             </w:rPr>
           </w:pPr>
-          <w:hyperlink w:anchor="_Toc399828666" w:history="1">
+          <w:hyperlink w:anchor="_Toc399833126" w:history="1">
             <w:r>
               <w:rPr>
                 <w:rStyle w:val="Hyperlink"/>
@@ -534,6 +539,7 @@
                 <w:noProof/>
                 <w:sz w:val="22"/>
                 <w:szCs w:val="22"/>
+                <w:lang w:bidi="si-LK"/>
               </w:rPr>
               <w:t xml:space="preserve"> </w:t>
             </w:r>
@@ -563,7 +569,7 @@
                 <w:noProof/>
                 <w:webHidden/>
               </w:rPr>
-              <w:instrText xml:space="preserve"> PAGEREF _Toc399828666 \h </w:instrText>
+              <w:instrText xml:space="preserve"> PAGEREF _Toc399833126 \h </w:instrText>
             </w:r>
             <w:r>
               <w:rPr>
@@ -605,9 +611,10 @@
               <w:noProof/>
               <w:sz w:val="22"/>
               <w:szCs w:val="22"/>
+              <w:lang w:bidi="si-LK"/>
             </w:rPr>
           </w:pPr>
-          <w:hyperlink w:anchor="_Toc399828667" w:history="1">
+          <w:hyperlink w:anchor="_Toc399833127" w:history="1">
             <w:r>
               <w:rPr>
                 <w:rStyle w:val="Hyperlink"/>
@@ -634,7 +641,7 @@
                 <w:noProof/>
                 <w:webHidden/>
               </w:rPr>
-              <w:instrText xml:space="preserve"> PAGEREF _Toc399828667 \h </w:instrText>
+              <w:instrText xml:space="preserve"> PAGEREF _Toc399833127 \h </w:instrText>
             </w:r>
             <w:r>
               <w:rPr>
@@ -676,9 +683,10 @@
               <w:noProof/>
               <w:sz w:val="22"/>
               <w:szCs w:val="22"/>
+              <w:lang w:bidi="si-LK"/>
             </w:rPr>
           </w:pPr>
-          <w:hyperlink w:anchor="_Toc399828668" w:history="1">
+          <w:hyperlink w:anchor="_Toc399833128" w:history="1">
             <w:r>
               <w:rPr>
                 <w:rStyle w:val="Hyperlink"/>
@@ -705,7 +713,7 @@
                 <w:noProof/>
                 <w:webHidden/>
               </w:rPr>
-              <w:instrText xml:space="preserve"> PAGEREF _Toc399828668 \h </w:instrText>
+              <w:instrText xml:space="preserve"> PAGEREF _Toc399833128 \h </w:instrText>
             </w:r>
             <w:r>
               <w:rPr>
@@ -749,9 +757,10 @@
               <w:noProof/>
               <w:sz w:val="22"/>
               <w:szCs w:val="22"/>
+              <w:lang w:bidi="si-LK"/>
             </w:rPr>
           </w:pPr>
-          <w:hyperlink w:anchor="_Toc399828669" w:history="1">
+          <w:hyperlink w:anchor="_Toc399833129" w:history="1">
             <w:r>
               <w:rPr>
                 <w:rStyle w:val="Hyperlink"/>
@@ -778,7 +787,7 @@
                 <w:noProof/>
                 <w:webHidden/>
               </w:rPr>
-              <w:instrText xml:space="preserve"> PAGEREF _Toc399828669 \h </w:instrText>
+              <w:instrText xml:space="preserve"> PAGEREF _Toc399833129 \h </w:instrText>
             </w:r>
             <w:r>
               <w:rPr>
@@ -820,9 +829,10 @@
               <w:noProof/>
               <w:sz w:val="22"/>
               <w:szCs w:val="22"/>
+              <w:lang w:bidi="si-LK"/>
             </w:rPr>
           </w:pPr>
-          <w:hyperlink w:anchor="_Toc399828670" w:history="1">
+          <w:hyperlink w:anchor="_Toc399833130" w:history="1">
             <w:r>
               <w:rPr>
                 <w:rStyle w:val="Hyperlink"/>
@@ -849,7 +859,7 @@
                 <w:noProof/>
                 <w:webHidden/>
               </w:rPr>
-              <w:instrText xml:space="preserve"> PAGEREF _Toc399828670 \h </w:instrText>
+              <w:instrText xml:space="preserve"> PAGEREF _Toc399833130 \h </w:instrText>
             </w:r>
             <w:r>
               <w:rPr>
@@ -891,9 +901,10 @@
               <w:noProof/>
               <w:sz w:val="22"/>
               <w:szCs w:val="22"/>
+              <w:lang w:bidi="si-LK"/>
             </w:rPr>
           </w:pPr>
-          <w:hyperlink w:anchor="_Toc399828671" w:history="1">
+          <w:hyperlink w:anchor="_Toc399833131" w:history="1">
             <w:r>
               <w:rPr>
                 <w:rStyle w:val="Hyperlink"/>
@@ -920,7 +931,7 @@
                 <w:noProof/>
                 <w:webHidden/>
               </w:rPr>
-              <w:instrText xml:space="preserve"> PAGEREF _Toc399828671 \h </w:instrText>
+              <w:instrText xml:space="preserve"> PAGEREF _Toc399833131 \h </w:instrText>
             </w:r>
             <w:r>
               <w:rPr>
@@ -964,9 +975,10 @@
               <w:noProof/>
               <w:sz w:val="22"/>
               <w:szCs w:val="22"/>
+              <w:lang w:bidi="si-LK"/>
             </w:rPr>
           </w:pPr>
-          <w:hyperlink w:anchor="_Toc399828672" w:history="1">
+          <w:hyperlink w:anchor="_Toc399833132" w:history="1">
             <w:r>
               <w:rPr>
                 <w:rStyle w:val="Hyperlink"/>
@@ -993,7 +1005,7 @@
                 <w:noProof/>
                 <w:webHidden/>
               </w:rPr>
-              <w:instrText xml:space="preserve"> PAGEREF _Toc399828672 \h </w:instrText>
+              <w:instrText xml:space="preserve"> PAGEREF _Toc399833132 \h </w:instrText>
             </w:r>
             <w:r>
               <w:rPr>
@@ -1036,9 +1048,10 @@
               <w:noProof/>
               <w:sz w:val="22"/>
               <w:szCs w:val="22"/>
+              <w:lang w:bidi="si-LK"/>
             </w:rPr>
           </w:pPr>
-          <w:hyperlink w:anchor="_Toc399828673" w:history="1">
+          <w:hyperlink w:anchor="_Toc399833133" w:history="1">
             <w:r>
               <w:rPr>
                 <w:rStyle w:val="Hyperlink"/>
@@ -1052,6 +1065,7 @@
                 <w:noProof/>
                 <w:sz w:val="22"/>
                 <w:szCs w:val="22"/>
+                <w:lang w:bidi="si-LK"/>
               </w:rPr>
               <w:t xml:space="preserve"> </w:t>
             </w:r>
@@ -1081,7 +1095,7 @@
                 <w:noProof/>
                 <w:webHidden/>
               </w:rPr>
-              <w:instrText xml:space="preserve"> PAGEREF _Toc399828673 \h </w:instrText>
+              <w:instrText xml:space="preserve"> PAGEREF _Toc399833133 \h </w:instrText>
             </w:r>
             <w:r>
               <w:rPr>
@@ -1123,9 +1137,10 @@
               <w:noProof/>
               <w:sz w:val="22"/>
               <w:szCs w:val="22"/>
+              <w:lang w:bidi="si-LK"/>
             </w:rPr>
           </w:pPr>
-          <w:hyperlink w:anchor="_Toc399828674" w:history="1">
+          <w:hyperlink w:anchor="_Toc399833134" w:history="1">
             <w:r>
               <w:rPr>
                 <w:rStyle w:val="Hyperlink"/>
@@ -1152,7 +1167,7 @@
                 <w:noProof/>
                 <w:webHidden/>
               </w:rPr>
-              <w:instrText xml:space="preserve"> PAGEREF _Toc399828674 \h </w:instrText>
+              <w:instrText xml:space="preserve"> PAGEREF _Toc399833134 \h </w:instrText>
             </w:r>
             <w:r>
               <w:rPr>
@@ -1194,9 +1209,10 @@
               <w:noProof/>
               <w:sz w:val="22"/>
               <w:szCs w:val="22"/>
+              <w:lang w:bidi="si-LK"/>
             </w:rPr>
           </w:pPr>
-          <w:hyperlink w:anchor="_Toc399828675" w:history="1">
+          <w:hyperlink w:anchor="_Toc399833135" w:history="1">
             <w:r>
               <w:rPr>
                 <w:rStyle w:val="Hyperlink"/>
@@ -1223,7 +1239,7 @@
                 <w:noProof/>
                 <w:webHidden/>
               </w:rPr>
-              <w:instrText xml:space="preserve"> PAGEREF _Toc399828675 \h </w:instrText>
+              <w:instrText xml:space="preserve"> PAGEREF _Toc399833135 \h </w:instrText>
             </w:r>
             <w:r>
               <w:rPr>
@@ -1265,9 +1281,10 @@
               <w:noProof/>
               <w:sz w:val="22"/>
               <w:szCs w:val="22"/>
+              <w:lang w:bidi="si-LK"/>
             </w:rPr>
           </w:pPr>
-          <w:hyperlink w:anchor="_Toc399828676" w:history="1">
+          <w:hyperlink w:anchor="_Toc399833136" w:history="1">
             <w:r>
               <w:rPr>
                 <w:rStyle w:val="Hyperlink"/>
@@ -1294,7 +1311,7 @@
                 <w:noProof/>
                 <w:webHidden/>
               </w:rPr>
-              <w:instrText xml:space="preserve"> PAGEREF _Toc399828676 \h </w:instrText>
+              <w:instrText xml:space="preserve"> PAGEREF _Toc399833136 \h </w:instrText>
             </w:r>
             <w:r>
               <w:rPr>
@@ -1338,9 +1355,10 @@
               <w:noProof/>
               <w:sz w:val="22"/>
               <w:szCs w:val="22"/>
+              <w:lang w:bidi="si-LK"/>
             </w:rPr>
           </w:pPr>
-          <w:hyperlink w:anchor="_Toc399828677" w:history="1">
+          <w:hyperlink w:anchor="_Toc399833137" w:history="1">
             <w:r>
               <w:rPr>
                 <w:rStyle w:val="Hyperlink"/>
@@ -1367,7 +1385,7 @@
                 <w:noProof/>
                 <w:webHidden/>
               </w:rPr>
-              <w:instrText xml:space="preserve"> PAGEREF _Toc399828677 \h </w:instrText>
+              <w:instrText xml:space="preserve"> PAGEREF _Toc399833137 \h </w:instrText>
             </w:r>
             <w:r>
               <w:rPr>
@@ -1387,7 +1405,7 @@
                 <w:noProof/>
                 <w:webHidden/>
               </w:rPr>
-              <w:t>26</w:t>
+              <w:t>25</w:t>
             </w:r>
             <w:r>
               <w:rPr>
@@ -1409,9 +1427,10 @@
               <w:noProof/>
               <w:sz w:val="22"/>
               <w:szCs w:val="22"/>
+              <w:lang w:bidi="si-LK"/>
             </w:rPr>
           </w:pPr>
-          <w:hyperlink w:anchor="_Toc399828678" w:history="1">
+          <w:hyperlink w:anchor="_Toc399833138" w:history="1">
             <w:r>
               <w:rPr>
                 <w:rStyle w:val="Hyperlink"/>
@@ -1438,7 +1457,7 @@
                 <w:noProof/>
                 <w:webHidden/>
               </w:rPr>
-              <w:instrText xml:space="preserve"> PAGEREF _Toc399828678 \h </w:instrText>
+              <w:instrText xml:space="preserve"> PAGEREF _Toc399833138 \h </w:instrText>
             </w:r>
             <w:r>
               <w:rPr>
@@ -1458,7 +1477,7 @@
                 <w:noProof/>
                 <w:webHidden/>
               </w:rPr>
-              <w:t>26</w:t>
+              <w:t>25</w:t>
             </w:r>
             <w:r>
               <w:rPr>
@@ -1480,9 +1499,10 @@
               <w:noProof/>
               <w:sz w:val="22"/>
               <w:szCs w:val="22"/>
+              <w:lang w:bidi="si-LK"/>
             </w:rPr>
           </w:pPr>
-          <w:hyperlink w:anchor="_Toc399828679" w:history="1">
+          <w:hyperlink w:anchor="_Toc399833139" w:history="1">
             <w:r>
               <w:rPr>
                 <w:rStyle w:val="Hyperlink"/>
@@ -1509,7 +1529,7 @@
                 <w:noProof/>
                 <w:webHidden/>
               </w:rPr>
-              <w:instrText xml:space="preserve"> PAGEREF _Toc399828679 \h </w:instrText>
+              <w:instrText xml:space="preserve"> PAGEREF _Toc399833139 \h </w:instrText>
             </w:r>
             <w:r>
               <w:rPr>
@@ -1529,7 +1549,7 @@
                 <w:noProof/>
                 <w:webHidden/>
               </w:rPr>
-              <w:t>27</w:t>
+              <w:t>26</w:t>
             </w:r>
             <w:r>
               <w:rPr>
@@ -1551,9 +1571,10 @@
               <w:noProof/>
               <w:sz w:val="22"/>
               <w:szCs w:val="22"/>
+              <w:lang w:bidi="si-LK"/>
             </w:rPr>
           </w:pPr>
-          <w:hyperlink w:anchor="_Toc399828680" w:history="1">
+          <w:hyperlink w:anchor="_Toc399833140" w:history="1">
             <w:r>
               <w:rPr>
                 <w:rStyle w:val="Hyperlink"/>
@@ -1580,7 +1601,7 @@
                 <w:noProof/>
                 <w:webHidden/>
               </w:rPr>
-              <w:instrText xml:space="preserve"> PAGEREF _Toc399828680 \h </w:instrText>
+              <w:instrText xml:space="preserve"> PAGEREF _Toc399833140 \h </w:instrText>
             </w:r>
             <w:r>
               <w:rPr>
@@ -1600,7 +1621,7 @@
                 <w:noProof/>
                 <w:webHidden/>
               </w:rPr>
-              <w:t>27</w:t>
+              <w:t>26</w:t>
             </w:r>
             <w:r>
               <w:rPr>
@@ -1624,9 +1645,10 @@
               <w:noProof/>
               <w:sz w:val="22"/>
               <w:szCs w:val="22"/>
+              <w:lang w:bidi="si-LK"/>
             </w:rPr>
           </w:pPr>
-          <w:hyperlink w:anchor="_Toc399828681" w:history="1">
+          <w:hyperlink w:anchor="_Toc399833141" w:history="1">
             <w:r>
               <w:rPr>
                 <w:rStyle w:val="Hyperlink"/>
@@ -1653,7 +1675,7 @@
                 <w:noProof/>
                 <w:webHidden/>
               </w:rPr>
-              <w:instrText xml:space="preserve"> PAGEREF _Toc399828681 \h </w:instrText>
+              <w:instrText xml:space="preserve"> PAGEREF _Toc399833141 \h </w:instrText>
             </w:r>
             <w:r>
               <w:rPr>
@@ -1673,7 +1695,7 @@
                 <w:noProof/>
                 <w:webHidden/>
               </w:rPr>
-              <w:t>28</w:t>
+              <w:t>27</w:t>
             </w:r>
             <w:r>
               <w:rPr>
@@ -1697,9 +1719,10 @@
               <w:noProof/>
               <w:sz w:val="22"/>
               <w:szCs w:val="22"/>
+              <w:lang w:bidi="si-LK"/>
             </w:rPr>
           </w:pPr>
-          <w:hyperlink w:anchor="_Toc399828682" w:history="1">
+          <w:hyperlink w:anchor="_Toc399833142" w:history="1">
             <w:r>
               <w:rPr>
                 <w:rStyle w:val="Hyperlink"/>
@@ -1726,7 +1749,7 @@
                 <w:noProof/>
                 <w:webHidden/>
               </w:rPr>
-              <w:instrText xml:space="preserve"> PAGEREF _Toc399828682 \h </w:instrText>
+              <w:instrText xml:space="preserve"> PAGEREF _Toc399833142 \h </w:instrText>
             </w:r>
             <w:r>
               <w:rPr>
@@ -1746,7 +1769,7 @@
                 <w:noProof/>
                 <w:webHidden/>
               </w:rPr>
-              <w:t>29</w:t>
+              <w:t>28</w:t>
             </w:r>
             <w:r>
               <w:rPr>
@@ -1811,7 +1834,7 @@
         <w:lastRenderedPageBreak/>
         <w:t xml:space="preserve"> </w:t>
       </w:r>
-      <w:bookmarkStart w:id="1" w:name="_Toc399828664"/>
+      <w:bookmarkStart w:id="0" w:name="_Toc399833124"/>
       <w:r>
         <w:rPr>
           <w:rFonts w:asciiTheme="minorHAnsi" w:hAnsiTheme="minorHAnsi"/>
@@ -1819,7 +1842,7 @@
         </w:rPr>
         <w:t>General Information</w:t>
       </w:r>
-      <w:bookmarkEnd w:id="1"/>
+      <w:bookmarkEnd w:id="0"/>
     </w:p>
     <w:p>
       <w:pPr>
@@ -1832,14 +1855,14 @@
           <w:rFonts w:asciiTheme="minorHAnsi" w:hAnsiTheme="minorHAnsi"/>
         </w:rPr>
       </w:pPr>
-      <w:bookmarkStart w:id="2" w:name="_Toc399828665"/>
+      <w:bookmarkStart w:id="1" w:name="_Toc399833125"/>
       <w:r>
         <w:rPr>
           <w:rFonts w:asciiTheme="minorHAnsi" w:hAnsiTheme="minorHAnsi"/>
         </w:rPr>
         <w:t>System Overview</w:t>
       </w:r>
-      <w:bookmarkEnd w:id="2"/>
+      <w:bookmarkEnd w:id="1"/>
     </w:p>
     <w:p>
       <w:pPr>
@@ -1964,14 +1987,14 @@
           <w:rFonts w:asciiTheme="minorHAnsi" w:hAnsiTheme="minorHAnsi"/>
         </w:rPr>
       </w:pPr>
-      <w:bookmarkStart w:id="3" w:name="_Toc399828666"/>
+      <w:bookmarkStart w:id="2" w:name="_Toc399833126"/>
       <w:r>
         <w:rPr>
           <w:rFonts w:asciiTheme="minorHAnsi" w:hAnsiTheme="minorHAnsi"/>
         </w:rPr>
         <w:t>Acronyms and Abbreviations</w:t>
       </w:r>
-      <w:bookmarkEnd w:id="3"/>
+      <w:bookmarkEnd w:id="2"/>
     </w:p>
     <w:p>
       <w:pPr>
@@ -2196,7 +2219,7 @@
           <w:rFonts w:asciiTheme="minorHAnsi" w:hAnsiTheme="minorHAnsi"/>
         </w:rPr>
       </w:pPr>
-      <w:bookmarkStart w:id="4" w:name="_Toc399828667"/>
+      <w:bookmarkStart w:id="3" w:name="_Toc399833127"/>
       <w:r>
         <w:rPr>
           <w:rFonts w:asciiTheme="minorHAnsi" w:hAnsiTheme="minorHAnsi"/>
@@ -2204,7 +2227,7 @@
         <w:lastRenderedPageBreak/>
         <w:t>1.3 System Summary</w:t>
       </w:r>
-      <w:bookmarkEnd w:id="4"/>
+      <w:bookmarkEnd w:id="3"/>
     </w:p>
     <w:p>
       <w:pPr>
@@ -2284,6 +2307,7 @@
         <w:rPr>
           <w:rFonts w:cs="Times New Roman"/>
           <w:noProof/>
+          <w:lang w:bidi="si-LK"/>
         </w:rPr>
         <mc:AlternateContent>
           <mc:Choice Requires="wps">
@@ -2389,6 +2413,7 @@
         <w:rPr>
           <w:rFonts w:cs="Times New Roman"/>
           <w:noProof/>
+          <w:lang w:bidi="si-LK"/>
         </w:rPr>
         <mc:AlternateContent>
           <mc:Choice Requires="wps">
@@ -2508,6 +2533,7 @@
         <w:rPr>
           <w:rFonts w:cs="Times New Roman"/>
           <w:noProof/>
+          <w:lang w:bidi="si-LK"/>
         </w:rPr>
         <mc:AlternateContent>
           <mc:Choice Requires="wps">
@@ -2588,6 +2614,7 @@
         <w:rPr>
           <w:rFonts w:cs="Times New Roman"/>
           <w:noProof/>
+          <w:lang w:bidi="si-LK"/>
         </w:rPr>
         <mc:AlternateContent>
           <mc:Choice Requires="wps">
@@ -2685,6 +2712,7 @@
         <w:rPr>
           <w:rFonts w:cs="Times New Roman"/>
           <w:noProof/>
+          <w:lang w:bidi="si-LK"/>
         </w:rPr>
         <mc:AlternateContent>
           <mc:Choice Requires="wps">
@@ -2803,6 +2831,7 @@
         <w:rPr>
           <w:rFonts w:cs="Times New Roman"/>
           <w:noProof/>
+          <w:lang w:bidi="si-LK"/>
         </w:rPr>
         <mc:AlternateContent>
           <mc:Choice Requires="wps">
@@ -2879,6 +2908,7 @@
         <w:rPr>
           <w:rFonts w:cs="Times New Roman"/>
           <w:noProof/>
+          <w:lang w:bidi="si-LK"/>
         </w:rPr>
         <mc:AlternateContent>
           <mc:Choice Requires="wps">
@@ -2966,6 +2996,7 @@
         <w:rPr>
           <w:rFonts w:cs="Times New Roman"/>
           <w:noProof/>
+          <w:lang w:bidi="si-LK"/>
         </w:rPr>
         <mc:AlternateContent>
           <mc:Choice Requires="wps">
@@ -3059,6 +3090,7 @@
         <w:rPr>
           <w:rFonts w:cs="Times New Roman"/>
           <w:noProof/>
+          <w:lang w:bidi="si-LK"/>
         </w:rPr>
         <mc:AlternateContent>
           <mc:Choice Requires="wps">
@@ -3205,14 +3237,14 @@
           <w:rFonts w:asciiTheme="minorHAnsi" w:hAnsiTheme="minorHAnsi"/>
         </w:rPr>
       </w:pPr>
-      <w:bookmarkStart w:id="5" w:name="_Toc399828668"/>
+      <w:bookmarkStart w:id="4" w:name="_Toc399833128"/>
       <w:r>
         <w:rPr>
           <w:rFonts w:asciiTheme="minorHAnsi" w:hAnsiTheme="minorHAnsi"/>
         </w:rPr>
         <w:t>1.4 User Access Privileges</w:t>
       </w:r>
-      <w:bookmarkEnd w:id="5"/>
+      <w:bookmarkEnd w:id="4"/>
       <w:r>
         <w:rPr>
           <w:rFonts w:asciiTheme="minorHAnsi" w:hAnsiTheme="minorHAnsi"/>
@@ -3279,7 +3311,7 @@
           <w:sz w:val="32"/>
         </w:rPr>
       </w:pPr>
-      <w:bookmarkStart w:id="6" w:name="_Toc399828669"/>
+      <w:bookmarkStart w:id="5" w:name="_Toc399833129"/>
       <w:r>
         <w:rPr>
           <w:rFonts w:asciiTheme="minorHAnsi" w:hAnsiTheme="minorHAnsi"/>
@@ -3288,35 +3320,35 @@
         <w:lastRenderedPageBreak/>
         <w:t>2.0 Getting Started</w:t>
       </w:r>
+      <w:bookmarkEnd w:id="5"/>
+    </w:p>
+    <w:p>
+      <w:pPr>
+        <w:pStyle w:val="Heading3"/>
+        <w:rPr>
+          <w:rFonts w:asciiTheme="minorHAnsi" w:hAnsiTheme="minorHAnsi"/>
+        </w:rPr>
+      </w:pPr>
+      <w:bookmarkStart w:id="6" w:name="_Toc399833130"/>
+      <w:r>
+        <w:rPr>
+          <w:rFonts w:asciiTheme="minorHAnsi" w:hAnsiTheme="minorHAnsi"/>
+        </w:rPr>
+        <w:t xml:space="preserve">2.1 Setting </w:t>
+      </w:r>
+      <w:r>
+        <w:rPr>
+          <w:rFonts w:asciiTheme="minorHAnsi" w:hAnsiTheme="minorHAnsi"/>
+        </w:rPr>
+        <w:t>up</w:t>
+      </w:r>
+      <w:r>
+        <w:rPr>
+          <w:rFonts w:asciiTheme="minorHAnsi" w:hAnsiTheme="minorHAnsi"/>
+        </w:rPr>
+        <w:t xml:space="preserve"> WAMP</w:t>
+      </w:r>
       <w:bookmarkEnd w:id="6"/>
-    </w:p>
-    <w:p>
-      <w:pPr>
-        <w:pStyle w:val="Heading3"/>
-        <w:rPr>
-          <w:rFonts w:asciiTheme="minorHAnsi" w:hAnsiTheme="minorHAnsi"/>
-        </w:rPr>
-      </w:pPr>
-      <w:bookmarkStart w:id="7" w:name="_Toc399828670"/>
-      <w:r>
-        <w:rPr>
-          <w:rFonts w:asciiTheme="minorHAnsi" w:hAnsiTheme="minorHAnsi"/>
-        </w:rPr>
-        <w:t xml:space="preserve">2.1 Setting </w:t>
-      </w:r>
-      <w:r>
-        <w:rPr>
-          <w:rFonts w:asciiTheme="minorHAnsi" w:hAnsiTheme="minorHAnsi"/>
-        </w:rPr>
-        <w:t>up</w:t>
-      </w:r>
-      <w:r>
-        <w:rPr>
-          <w:rFonts w:asciiTheme="minorHAnsi" w:hAnsiTheme="minorHAnsi"/>
-        </w:rPr>
-        <w:t xml:space="preserve"> WAMP</w:t>
-      </w:r>
-      <w:bookmarkEnd w:id="7"/>
     </w:p>
     <w:p/>
     <w:p>
@@ -3440,6 +3472,7 @@
           <w:sz w:val="28"/>
           <w:szCs w:val="28"/>
           <w:highlight w:val="darkGreen"/>
+          <w:lang w:bidi="si-LK"/>
         </w:rPr>
         <w:drawing>
           <wp:anchor distT="0" distB="0" distL="114300" distR="114300" simplePos="0" relativeHeight="251695104" behindDoc="1" locked="0" layoutInCell="1" allowOverlap="1" wp14:anchorId="4B1AFA81" wp14:editId="65090A97">
@@ -3645,6 +3678,7 @@
           <w:noProof/>
           <w:sz w:val="28"/>
           <w:szCs w:val="28"/>
+          <w:lang w:bidi="si-LK"/>
         </w:rPr>
         <w:lastRenderedPageBreak/>
         <w:drawing>
@@ -3726,6 +3760,7 @@
           <w:noProof/>
           <w:sz w:val="28"/>
           <w:szCs w:val="28"/>
+          <w:lang w:bidi="si-LK"/>
         </w:rPr>
         <w:drawing>
           <wp:anchor distT="0" distB="0" distL="114300" distR="114300" simplePos="0" relativeHeight="251696128" behindDoc="1" locked="0" layoutInCell="1" allowOverlap="1" wp14:anchorId="1110859C" wp14:editId="41E266A1">
@@ -3817,6 +3852,7 @@
           <w:noProof/>
           <w:sz w:val="28"/>
           <w:szCs w:val="28"/>
+          <w:lang w:bidi="si-LK"/>
         </w:rPr>
         <w:lastRenderedPageBreak/>
         <w:drawing>
@@ -3898,6 +3934,7 @@
           <w:noProof/>
           <w:sz w:val="28"/>
           <w:szCs w:val="28"/>
+          <w:lang w:bidi="si-LK"/>
         </w:rPr>
         <w:drawing>
           <wp:anchor distT="0" distB="0" distL="114300" distR="114300" simplePos="0" relativeHeight="251698176" behindDoc="1" locked="0" layoutInCell="1" allowOverlap="1" wp14:anchorId="751B6B25" wp14:editId="37EA4E66">
@@ -3989,6 +4026,7 @@
           <w:noProof/>
           <w:sz w:val="28"/>
           <w:szCs w:val="28"/>
+          <w:lang w:bidi="si-LK"/>
         </w:rPr>
         <w:lastRenderedPageBreak/>
         <w:drawing>
@@ -4070,6 +4108,7 @@
           <w:noProof/>
           <w:sz w:val="28"/>
           <w:szCs w:val="28"/>
+          <w:lang w:bidi="si-LK"/>
         </w:rPr>
         <w:drawing>
           <wp:anchor distT="0" distB="0" distL="114300" distR="114300" simplePos="0" relativeHeight="251701248" behindDoc="1" locked="0" layoutInCell="1" allowOverlap="1" wp14:anchorId="1E2F39A3" wp14:editId="14C2ECFF">
@@ -4161,6 +4200,7 @@
           <w:noProof/>
           <w:sz w:val="28"/>
           <w:szCs w:val="28"/>
+          <w:lang w:bidi="si-LK"/>
         </w:rPr>
         <w:lastRenderedPageBreak/>
         <w:drawing>
@@ -4319,6 +4359,7 @@
           <w:noProof/>
           <w:sz w:val="28"/>
           <w:szCs w:val="28"/>
+          <w:lang w:bidi="si-LK"/>
         </w:rPr>
         <w:lastRenderedPageBreak/>
         <w:drawing>
@@ -4504,7 +4545,7 @@
           <w:rFonts w:asciiTheme="minorHAnsi" w:hAnsiTheme="minorHAnsi"/>
         </w:rPr>
       </w:pPr>
-      <w:bookmarkStart w:id="8" w:name="_Toc399828671"/>
+      <w:bookmarkStart w:id="7" w:name="_Toc399833131"/>
       <w:r>
         <w:rPr>
           <w:rFonts w:asciiTheme="minorHAnsi" w:hAnsiTheme="minorHAnsi"/>
@@ -4530,7 +4571,7 @@
         </w:rPr>
         <w:t xml:space="preserve"> the Database</w:t>
       </w:r>
-      <w:bookmarkEnd w:id="8"/>
+      <w:bookmarkEnd w:id="7"/>
     </w:p>
     <w:p>
       <w:pPr>
@@ -4597,6 +4638,7 @@
         <w:rPr>
           <w:rFonts w:cstheme="minorHAnsi"/>
           <w:noProof/>
+          <w:lang w:bidi="si-LK"/>
         </w:rPr>
         <w:drawing>
           <wp:anchor distT="0" distB="0" distL="114300" distR="114300" simplePos="0" relativeHeight="251705344" behindDoc="1" locked="0" layoutInCell="1" allowOverlap="1" wp14:anchorId="0FE5BFE3" wp14:editId="7BFF18EA">
@@ -4784,6 +4826,7 @@
           <w:rFonts w:cstheme="minorHAnsi"/>
           <w:bCs/>
           <w:noProof/>
+          <w:lang w:bidi="si-LK"/>
         </w:rPr>
         <w:drawing>
           <wp:inline distT="0" distB="0" distL="0" distR="0">
@@ -4850,6 +4893,7 @@
           <w:noProof/>
           <w:sz w:val="28"/>
           <w:szCs w:val="28"/>
+          <w:lang w:bidi="si-LK"/>
         </w:rPr>
         <w:lastRenderedPageBreak/>
         <w:drawing>
@@ -4928,7 +4972,23 @@
           <w:rFonts w:cstheme="minorHAnsi"/>
           <w:bCs/>
         </w:rPr>
-        <w:t>Next copy and paste the SQL code and click “Go”</w:t>
+        <w:t xml:space="preserve">Use the import facility in </w:t>
+      </w:r>
+      <w:proofErr w:type="spellStart"/>
+      <w:r>
+        <w:rPr>
+          <w:rFonts w:cstheme="minorHAnsi"/>
+          <w:bCs/>
+        </w:rPr>
+        <w:t>phpMyAdmin</w:t>
+      </w:r>
+      <w:proofErr w:type="spellEnd"/>
+      <w:r>
+        <w:rPr>
+          <w:rFonts w:cstheme="minorHAnsi"/>
+          <w:bCs/>
+        </w:rPr>
+        <w:t xml:space="preserve"> to create the database.</w:t>
       </w:r>
     </w:p>
     <w:p>
@@ -5165,7 +5225,7 @@
           <w:szCs w:val="22"/>
         </w:rPr>
       </w:pPr>
-      <w:bookmarkStart w:id="9" w:name="_Toc399828672"/>
+      <w:bookmarkStart w:id="8" w:name="_Toc399833132"/>
       <w:r>
         <w:rPr>
           <w:rFonts w:asciiTheme="minorHAnsi" w:hAnsiTheme="minorHAnsi"/>
@@ -5183,7 +5243,7 @@
         </w:rPr>
         <w:t>Using the Mana Staff Management System</w:t>
       </w:r>
-      <w:bookmarkEnd w:id="9"/>
+      <w:bookmarkEnd w:id="8"/>
     </w:p>
     <w:p>
       <w:r>
@@ -5194,6 +5254,7 @@
       <w:r>
         <w:rPr>
           <w:noProof/>
+          <w:lang w:bidi="si-LK"/>
         </w:rPr>
         <w:drawing>
           <wp:inline distT="0" distB="0" distL="0" distR="0" wp14:anchorId="6C123509" wp14:editId="37F23D19">
@@ -5316,9 +5377,9 @@
           <w:rFonts w:asciiTheme="minorHAnsi" w:hAnsiTheme="minorHAnsi"/>
         </w:rPr>
       </w:pPr>
-      <w:bookmarkStart w:id="10" w:name="_Toc229551842"/>
-      <w:bookmarkStart w:id="11" w:name="_Toc399657691"/>
-      <w:bookmarkStart w:id="12" w:name="_Toc399828673"/>
+      <w:bookmarkStart w:id="9" w:name="_Toc229551842"/>
+      <w:bookmarkStart w:id="10" w:name="_Toc399657691"/>
+      <w:bookmarkStart w:id="11" w:name="_Toc399833133"/>
       <w:r>
         <w:rPr>
           <w:rFonts w:asciiTheme="minorHAnsi" w:hAnsiTheme="minorHAnsi"/>
@@ -5338,8 +5399,8 @@
         </w:rPr>
         <w:tab/>
       </w:r>
-      <w:bookmarkStart w:id="13" w:name="StudentInformation"/>
-      <w:bookmarkEnd w:id="13"/>
+      <w:bookmarkStart w:id="12" w:name="StudentInformation"/>
+      <w:bookmarkEnd w:id="12"/>
       <w:r>
         <w:rPr>
           <w:rFonts w:asciiTheme="minorHAnsi" w:hAnsiTheme="minorHAnsi"/>
@@ -5352,15 +5413,15 @@
         </w:rPr>
         <w:t xml:space="preserve"> </w:t>
       </w:r>
+      <w:bookmarkEnd w:id="9"/>
+      <w:r>
+        <w:rPr>
+          <w:rFonts w:asciiTheme="minorHAnsi" w:hAnsiTheme="minorHAnsi"/>
+        </w:rPr>
+        <w:t>Details</w:t>
+      </w:r>
       <w:bookmarkEnd w:id="10"/>
-      <w:r>
-        <w:rPr>
-          <w:rFonts w:asciiTheme="minorHAnsi" w:hAnsiTheme="minorHAnsi"/>
-        </w:rPr>
-        <w:t>Details</w:t>
-      </w:r>
       <w:bookmarkEnd w:id="11"/>
-      <w:bookmarkEnd w:id="12"/>
     </w:p>
     <w:p>
       <w:pPr>
@@ -5405,6 +5466,7 @@
       <w:r>
         <w:rPr>
           <w:noProof/>
+          <w:lang w:bidi="si-LK"/>
         </w:rPr>
         <w:drawing>
           <wp:anchor distT="0" distB="0" distL="114300" distR="114300" simplePos="0" relativeHeight="251707392" behindDoc="1" locked="0" layoutInCell="1" allowOverlap="1" wp14:anchorId="707F9C6C" wp14:editId="6AA0BC7D">
@@ -5467,6 +5529,7 @@
       <w:r>
         <w:rPr>
           <w:noProof/>
+          <w:lang w:bidi="si-LK"/>
         </w:rPr>
         <w:drawing>
           <wp:anchor distT="0" distB="0" distL="114300" distR="114300" simplePos="0" relativeHeight="251708416" behindDoc="1" locked="0" layoutInCell="1" allowOverlap="1" wp14:anchorId="308C16DD" wp14:editId="0955EDE3">
@@ -5549,6 +5612,7 @@
       <w:r>
         <w:rPr>
           <w:noProof/>
+          <w:lang w:bidi="si-LK"/>
         </w:rPr>
         <w:drawing>
           <wp:inline distT="0" distB="0" distL="0" distR="0">
@@ -5605,6 +5669,7 @@
       <w:r>
         <w:rPr>
           <w:noProof/>
+          <w:lang w:bidi="si-LK"/>
         </w:rPr>
         <w:drawing>
           <wp:anchor distT="0" distB="0" distL="114300" distR="114300" simplePos="0" relativeHeight="251709440" behindDoc="1" locked="0" layoutInCell="1" allowOverlap="1" wp14:anchorId="5172A02A" wp14:editId="357743E6">
@@ -5692,7 +5757,7 @@
           <w:sz w:val="24"/>
         </w:rPr>
       </w:pPr>
-      <w:bookmarkStart w:id="14" w:name="_Toc229551844"/>
+      <w:bookmarkStart w:id="13" w:name="_Toc229551844"/>
       <w:r>
         <w:rPr>
           <w:rFonts w:asciiTheme="minorHAnsi" w:hAnsiTheme="minorHAnsi"/>
@@ -5722,8 +5787,8 @@
         </w:rPr>
         <w:tab/>
       </w:r>
-      <w:bookmarkStart w:id="15" w:name="UpdateRecord"/>
-      <w:bookmarkEnd w:id="15"/>
+      <w:bookmarkStart w:id="14" w:name="UpdateRecord"/>
+      <w:bookmarkEnd w:id="14"/>
       <w:r>
         <w:rPr>
           <w:rFonts w:asciiTheme="minorHAnsi" w:hAnsiTheme="minorHAnsi"/>
@@ -5738,7 +5803,7 @@
         </w:rPr>
         <w:t xml:space="preserve">Update </w:t>
       </w:r>
-      <w:bookmarkEnd w:id="14"/>
+      <w:bookmarkEnd w:id="13"/>
     </w:p>
     <w:p>
       <w:pPr>
@@ -5754,6 +5819,7 @@
       <w:r>
         <w:rPr>
           <w:noProof/>
+          <w:lang w:bidi="si-LK"/>
         </w:rPr>
         <w:drawing>
           <wp:inline distT="0" distB="0" distL="0" distR="0" wp14:anchorId="3D1F1AB9" wp14:editId="3F1BD984">
@@ -5826,6 +5892,7 @@
       <w:r>
         <w:rPr>
           <w:noProof/>
+          <w:lang w:bidi="si-LK"/>
         </w:rPr>
         <w:drawing>
           <wp:inline distT="0" distB="0" distL="0" distR="0">
@@ -5885,8 +5952,8 @@
           <w:rFonts w:cstheme="minorHAnsi"/>
         </w:rPr>
       </w:pPr>
-      <w:bookmarkStart w:id="16" w:name="UsingTheClientApplication"/>
-      <w:bookmarkEnd w:id="16"/>
+      <w:bookmarkStart w:id="15" w:name="UsingTheClientApplication"/>
+      <w:bookmarkEnd w:id="15"/>
     </w:p>
     <w:p>
       <w:pPr>
@@ -5953,6 +6020,7 @@
       <w:r>
         <w:rPr>
           <w:noProof/>
+          <w:lang w:bidi="si-LK"/>
         </w:rPr>
         <w:drawing>
           <wp:anchor distT="0" distB="0" distL="114300" distR="114300" simplePos="0" relativeHeight="251710464" behindDoc="1" locked="0" layoutInCell="1" allowOverlap="1" wp14:anchorId="3195BB5D" wp14:editId="584199E7">
@@ -6153,6 +6221,7 @@
         <w:rPr>
           <w:rFonts w:cstheme="minorHAnsi"/>
           <w:noProof/>
+          <w:lang w:bidi="si-LK"/>
         </w:rPr>
         <w:drawing>
           <wp:inline distT="0" distB="0" distL="0" distR="0">
@@ -6308,15 +6377,14 @@
           <w:rFonts w:cstheme="minorHAnsi"/>
         </w:rPr>
       </w:pPr>
+      <w:bookmarkStart w:id="16" w:name="_GoBack"/>
+      <w:bookmarkEnd w:id="16"/>
     </w:p>
     <w:p>
       <w:pPr>
         <w:pStyle w:val="Heading3"/>
-        <w:rPr>
-          <w:rFonts w:asciiTheme="minorHAnsi" w:hAnsiTheme="minorHAnsi"/>
-        </w:rPr>
-      </w:pPr>
-      <w:bookmarkStart w:id="17" w:name="_Toc399828674"/>
+      </w:pPr>
+      <w:bookmarkStart w:id="17" w:name="_Toc399833134"/>
       <w:r>
         <w:rPr>
           <w:rFonts w:asciiTheme="minorHAnsi" w:hAnsiTheme="minorHAnsi"/>
@@ -6328,12 +6396,7 @@
     </w:p>
     <w:p>
       <w:pPr>
-        <w:spacing w:after="0"/>
-      </w:pPr>
-    </w:p>
-    <w:p>
-      <w:pPr>
-        <w:spacing w:after="0"/>
+        <w:spacing w:after="60" w:line="240" w:lineRule="auto"/>
         <w:jc w:val="both"/>
       </w:pPr>
       <w:r>
@@ -6373,6 +6436,7 @@
       <w:r>
         <w:rPr>
           <w:noProof/>
+          <w:lang w:bidi="si-LK"/>
         </w:rPr>
         <w:drawing>
           <wp:anchor distT="0" distB="0" distL="114300" distR="114300" simplePos="0" relativeHeight="251712512" behindDoc="1" locked="0" layoutInCell="1" allowOverlap="1" wp14:anchorId="7E0BD767" wp14:editId="275389B9">
@@ -6477,6 +6541,7 @@
       <w:r>
         <w:rPr>
           <w:noProof/>
+          <w:lang w:bidi="si-LK"/>
         </w:rPr>
         <w:drawing>
           <wp:anchor distT="0" distB="0" distL="114300" distR="114300" simplePos="0" relativeHeight="251711488" behindDoc="1" locked="0" layoutInCell="1" allowOverlap="1" wp14:anchorId="399AB9F0" wp14:editId="7FDC01D4">
@@ -6572,6 +6637,7 @@
       <w:r>
         <w:rPr>
           <w:noProof/>
+          <w:lang w:bidi="si-LK"/>
         </w:rPr>
         <w:lastRenderedPageBreak/>
         <w:drawing>
@@ -6657,6 +6723,7 @@
       <w:r>
         <w:rPr>
           <w:noProof/>
+          <w:lang w:bidi="si-LK"/>
         </w:rPr>
         <w:drawing>
           <wp:anchor distT="0" distB="0" distL="114300" distR="114300" simplePos="0" relativeHeight="251713536" behindDoc="1" locked="0" layoutInCell="1" allowOverlap="1">
@@ -6879,6 +6946,7 @@
         <w:rPr>
           <w:rFonts w:cstheme="minorHAnsi"/>
           <w:noProof/>
+          <w:lang w:bidi="si-LK"/>
         </w:rPr>
         <w:drawing>
           <wp:anchor distT="0" distB="0" distL="114300" distR="114300" simplePos="0" relativeHeight="251715584" behindDoc="1" locked="0" layoutInCell="1" allowOverlap="1" wp14:anchorId="3A3C0CDA" wp14:editId="2CC5DD70">
@@ -6948,6 +7016,7 @@
       <w:r>
         <w:rPr>
           <w:noProof/>
+          <w:lang w:bidi="si-LK"/>
         </w:rPr>
         <w:drawing>
           <wp:inline distT="0" distB="0" distL="0" distR="0" wp14:anchorId="1CDDB81F" wp14:editId="00ED2EA5">
@@ -7296,6 +7365,7 @@
       <w:r>
         <w:rPr>
           <w:noProof/>
+          <w:lang w:bidi="si-LK"/>
         </w:rPr>
         <w:drawing>
           <wp:inline distT="0" distB="0" distL="0" distR="0" wp14:anchorId="3CDB3126" wp14:editId="657C8A8B">
@@ -7445,7 +7515,7 @@
           <w:rFonts w:asciiTheme="minorHAnsi" w:hAnsiTheme="minorHAnsi"/>
         </w:rPr>
       </w:pPr>
-      <w:bookmarkStart w:id="18" w:name="_Toc399828675"/>
+      <w:bookmarkStart w:id="18" w:name="_Toc399833135"/>
       <w:r>
         <w:rPr>
           <w:rFonts w:asciiTheme="minorHAnsi" w:hAnsiTheme="minorHAnsi"/>
@@ -7502,6 +7572,7 @@
       <w:r>
         <w:rPr>
           <w:noProof/>
+          <w:lang w:bidi="si-LK"/>
         </w:rPr>
         <w:drawing>
           <wp:anchor distT="0" distB="0" distL="114300" distR="114300" simplePos="0" relativeHeight="251716608" behindDoc="1" locked="0" layoutInCell="1" allowOverlap="1" wp14:anchorId="5EFEE303" wp14:editId="7357C919">
@@ -7564,6 +7635,7 @@
       <w:r>
         <w:rPr>
           <w:noProof/>
+          <w:lang w:bidi="si-LK"/>
         </w:rPr>
         <mc:AlternateContent>
           <mc:Choice Requires="wps">
@@ -7666,6 +7738,7 @@
       <w:r>
         <w:rPr>
           <w:noProof/>
+          <w:lang w:bidi="si-LK"/>
         </w:rPr>
         <mc:AlternateContent>
           <mc:Choice Requires="wps">
@@ -7764,6 +7837,7 @@
       <w:r>
         <w:rPr>
           <w:noProof/>
+          <w:lang w:bidi="si-LK"/>
         </w:rPr>
         <mc:AlternateContent>
           <mc:Choice Requires="wps">
@@ -7862,6 +7936,7 @@
       <w:r>
         <w:rPr>
           <w:noProof/>
+          <w:lang w:bidi="si-LK"/>
         </w:rPr>
         <mc:AlternateContent>
           <mc:Choice Requires="wps">
@@ -7942,6 +8017,7 @@
       <w:r>
         <w:rPr>
           <w:noProof/>
+          <w:lang w:bidi="si-LK"/>
         </w:rPr>
         <mc:AlternateContent>
           <mc:Choice Requires="wps">
@@ -8022,6 +8098,7 @@
       <w:r>
         <w:rPr>
           <w:noProof/>
+          <w:lang w:bidi="si-LK"/>
         </w:rPr>
         <mc:AlternateContent>
           <mc:Choice Requires="wps">
@@ -8224,6 +8301,7 @@
       <w:r>
         <w:rPr>
           <w:noProof/>
+          <w:lang w:bidi="si-LK"/>
         </w:rPr>
         <w:drawing>
           <wp:anchor distT="0" distB="0" distL="114300" distR="114300" simplePos="0" relativeHeight="251732992" behindDoc="1" locked="0" layoutInCell="1" allowOverlap="1" wp14:anchorId="0DB22FC7" wp14:editId="07DF8CDC">
@@ -8314,6 +8392,7 @@
       <w:r>
         <w:rPr>
           <w:noProof/>
+          <w:lang w:bidi="si-LK"/>
         </w:rPr>
         <mc:AlternateContent>
           <mc:Choice Requires="wps">
@@ -8388,6 +8467,7 @@
       <w:r>
         <w:rPr>
           <w:noProof/>
+          <w:lang w:bidi="si-LK"/>
         </w:rPr>
         <mc:AlternateContent>
           <mc:Choice Requires="wps">
@@ -8479,6 +8559,7 @@
       <w:r>
         <w:rPr>
           <w:noProof/>
+          <w:lang w:bidi="si-LK"/>
         </w:rPr>
         <w:drawing>
           <wp:anchor distT="0" distB="0" distL="114300" distR="114300" simplePos="0" relativeHeight="251730944" behindDoc="1" locked="0" layoutInCell="1" allowOverlap="1" wp14:anchorId="2B362DA7" wp14:editId="58821BD6">
@@ -8581,6 +8662,7 @@
       <w:r>
         <w:rPr>
           <w:noProof/>
+          <w:lang w:bidi="si-LK"/>
         </w:rPr>
         <w:drawing>
           <wp:anchor distT="0" distB="0" distL="114300" distR="114300" simplePos="0" relativeHeight="251731968" behindDoc="1" locked="0" layoutInCell="1" allowOverlap="1" wp14:anchorId="66A81FF6" wp14:editId="5ADF0A64">
@@ -8711,6 +8793,7 @@
       <w:r>
         <w:rPr>
           <w:noProof/>
+          <w:lang w:bidi="si-LK"/>
         </w:rPr>
         <w:drawing>
           <wp:anchor distT="0" distB="0" distL="114300" distR="114300" simplePos="0" relativeHeight="251734016" behindDoc="1" locked="0" layoutInCell="1" allowOverlap="1" wp14:anchorId="46589438" wp14:editId="4F3AF8F7">
@@ -8838,6 +8921,7 @@
       <w:r>
         <w:rPr>
           <w:noProof/>
+          <w:lang w:bidi="si-LK"/>
         </w:rPr>
         <w:drawing>
           <wp:anchor distT="0" distB="0" distL="114300" distR="114300" simplePos="0" relativeHeight="251735040" behindDoc="1" locked="0" layoutInCell="1" allowOverlap="1" wp14:anchorId="12F47C92" wp14:editId="485BA742">
@@ -9074,6 +9158,7 @@
       <w:r>
         <w:rPr>
           <w:noProof/>
+          <w:lang w:bidi="si-LK"/>
         </w:rPr>
         <w:drawing>
           <wp:inline distT="0" distB="0" distL="0" distR="0" wp14:anchorId="320C4EA2" wp14:editId="21C7AD4C">
@@ -9124,6 +9209,7 @@
       <w:r>
         <w:rPr>
           <w:noProof/>
+          <w:lang w:bidi="si-LK"/>
         </w:rPr>
         <w:drawing>
           <wp:inline distT="0" distB="0" distL="0" distR="0" wp14:anchorId="380EE681" wp14:editId="564BF133">
@@ -9171,6 +9257,7 @@
       <w:r>
         <w:rPr>
           <w:noProof/>
+          <w:lang w:bidi="si-LK"/>
         </w:rPr>
         <w:drawing>
           <wp:inline distT="0" distB="0" distL="0" distR="0" wp14:anchorId="44697904" wp14:editId="37DBB3B8">
@@ -9267,7 +9354,7 @@
           <w:rFonts w:asciiTheme="minorHAnsi" w:hAnsiTheme="minorHAnsi"/>
         </w:rPr>
       </w:pPr>
-      <w:bookmarkStart w:id="19" w:name="_Toc399828676"/>
+      <w:bookmarkStart w:id="19" w:name="_Toc399833136"/>
       <w:r>
         <w:rPr>
           <w:rFonts w:asciiTheme="minorHAnsi" w:hAnsiTheme="minorHAnsi"/>
@@ -9291,7 +9378,13 @@
     </w:p>
     <w:p>
       <w:r>
-        <w:t xml:space="preserve">Under this menu you can manage users of the system and their permissions. </w:t>
+        <w:t>Under this menu you can manage</w:t>
+      </w:r>
+      <w:r>
+        <w:t xml:space="preserve"> the</w:t>
+      </w:r>
+      <w:r>
+        <w:t xml:space="preserve"> users of the system and their permissions. </w:t>
       </w:r>
     </w:p>
     <w:p>
@@ -9335,6 +9428,7 @@
       <w:r>
         <w:rPr>
           <w:noProof/>
+          <w:lang w:bidi="si-LK"/>
         </w:rPr>
         <w:drawing>
           <wp:inline distT="0" distB="0" distL="0" distR="0" wp14:anchorId="24850429" wp14:editId="331467D6">
@@ -9482,90 +9576,6 @@
     </w:p>
     <w:p>
       <w:pPr>
-        <w:jc w:val="both"/>
-      </w:pPr>
-    </w:p>
-    <w:p>
-      <w:pPr>
-        <w:pStyle w:val="Heading4"/>
-        <w:rPr>
-          <w:rFonts w:asciiTheme="minorHAnsi" w:hAnsiTheme="minorHAnsi"/>
-          <w:sz w:val="24"/>
-        </w:rPr>
-      </w:pPr>
-      <w:r>
-        <w:rPr>
-          <w:rFonts w:asciiTheme="minorHAnsi" w:hAnsiTheme="minorHAnsi"/>
-          <w:sz w:val="24"/>
-        </w:rPr>
-        <w:lastRenderedPageBreak/>
-        <w:t>3.4.3 Manage Access Levels</w:t>
-      </w:r>
-    </w:p>
-    <w:p>
-      <w:pPr>
-        <w:spacing w:before="240"/>
-      </w:pPr>
-      <w:r>
-        <w:rPr>
-          <w:noProof/>
-        </w:rPr>
-        <w:drawing>
-          <wp:inline distT="0" distB="0" distL="0" distR="0" wp14:anchorId="7F99FDAB" wp14:editId="102D06AE">
-            <wp:extent cx="5553075" cy="7372350"/>
-            <wp:effectExtent l="0" t="0" r="9525" b="0"/>
-            <wp:docPr id="198" name="Picture 198"/>
-            <wp:cNvGraphicFramePr>
-              <a:graphicFrameLocks xmlns:a="http://schemas.openxmlformats.org/drawingml/2006/main" noChangeAspect="1"/>
-            </wp:cNvGraphicFramePr>
-            <a:graphic xmlns:a="http://schemas.openxmlformats.org/drawingml/2006/main">
-              <a:graphicData uri="http://schemas.openxmlformats.org/drawingml/2006/picture">
-                <pic:pic xmlns:pic="http://schemas.openxmlformats.org/drawingml/2006/picture">
-                  <pic:nvPicPr>
-                    <pic:cNvPr id="1" name=""/>
-                    <pic:cNvPicPr/>
-                  </pic:nvPicPr>
-                  <pic:blipFill>
-                    <a:blip r:embed="rId49"/>
-                    <a:stretch>
-                      <a:fillRect/>
-                    </a:stretch>
-                  </pic:blipFill>
-                  <pic:spPr>
-                    <a:xfrm>
-                      <a:off x="0" y="0"/>
-                      <a:ext cx="5553075" cy="7372350"/>
-                    </a:xfrm>
-                    <a:prstGeom prst="rect">
-                      <a:avLst/>
-                    </a:prstGeom>
-                  </pic:spPr>
-                </pic:pic>
-              </a:graphicData>
-            </a:graphic>
-          </wp:inline>
-        </w:drawing>
-      </w:r>
-    </w:p>
-    <w:p>
-      <w:pPr>
-        <w:tabs>
-          <w:tab w:val="left" w:pos="1020"/>
-        </w:tabs>
-        <w:jc w:val="both"/>
-      </w:pPr>
-      <w:r>
-        <w:t xml:space="preserve">In this form the user can select which forms can be viewed by the user for each specific role. This is done by the Administrator of the system. </w:t>
-      </w:r>
-      <w:r>
-        <w:t>It is done to control access permissions for each user of the system.</w:t>
-      </w:r>
-      <w:r>
-        <w:t xml:space="preserve"> Once you have checked/unchecked your selections then click the “Save New Permissions” button.</w:t>
-      </w:r>
-    </w:p>
-    <w:p>
-      <w:pPr>
         <w:tabs>
           <w:tab w:val="left" w:pos="1020"/>
         </w:tabs>
@@ -9580,7 +9590,7 @@
           <w:sz w:val="32"/>
         </w:rPr>
       </w:pPr>
-      <w:bookmarkStart w:id="20" w:name="_Toc399828677"/>
+      <w:bookmarkStart w:id="20" w:name="_Toc399833137"/>
       <w:r>
         <w:rPr>
           <w:rFonts w:asciiTheme="minorHAnsi" w:hAnsiTheme="minorHAnsi"/>
@@ -9605,7 +9615,7 @@
           <w:rFonts w:asciiTheme="minorHAnsi" w:hAnsiTheme="minorHAnsi"/>
         </w:rPr>
       </w:pPr>
-      <w:bookmarkStart w:id="21" w:name="_Toc399828678"/>
+      <w:bookmarkStart w:id="21" w:name="_Toc399833138"/>
       <w:r>
         <w:rPr>
           <w:rFonts w:asciiTheme="minorHAnsi" w:hAnsiTheme="minorHAnsi"/>
@@ -9630,6 +9640,7 @@
       <w:r>
         <w:rPr>
           <w:noProof/>
+          <w:lang w:bidi="si-LK"/>
         </w:rPr>
         <w:drawing>
           <wp:anchor distT="0" distB="0" distL="114300" distR="114300" simplePos="0" relativeHeight="251736064" behindDoc="1" locked="0" layoutInCell="1" allowOverlap="1" wp14:anchorId="4A16E370" wp14:editId="6B201AB9">
@@ -9663,7 +9674,7 @@
                     <pic:cNvPicPr/>
                   </pic:nvPicPr>
                   <pic:blipFill>
-                    <a:blip r:embed="rId50">
+                    <a:blip r:embed="rId49">
                       <a:extLst>
                         <a:ext uri="{28A0092B-C50C-407E-A947-70E740481C1C}">
                           <a14:useLocalDpi xmlns:a14="http://schemas.microsoft.com/office/drawing/2010/main" val="0"/>
@@ -9748,6 +9759,7 @@
       <w:r>
         <w:rPr>
           <w:noProof/>
+          <w:lang w:bidi="si-LK"/>
         </w:rPr>
         <mc:AlternateContent>
           <mc:Choice Requires="wps">
@@ -9884,6 +9896,7 @@
       <w:r>
         <w:rPr>
           <w:noProof/>
+          <w:lang w:bidi="si-LK"/>
         </w:rPr>
         <w:drawing>
           <wp:inline distT="0" distB="0" distL="0" distR="0" wp14:anchorId="6E6B574B" wp14:editId="67BC0F2E">
@@ -9901,7 +9914,7 @@
                     <pic:cNvPicPr/>
                   </pic:nvPicPr>
                   <pic:blipFill>
-                    <a:blip r:embed="rId51"/>
+                    <a:blip r:embed="rId50"/>
                     <a:stretch>
                       <a:fillRect/>
                     </a:stretch>
@@ -9969,7 +9982,7 @@
           <w:rFonts w:asciiTheme="minorHAnsi" w:hAnsiTheme="minorHAnsi"/>
         </w:rPr>
       </w:pPr>
-      <w:bookmarkStart w:id="22" w:name="_Toc399828679"/>
+      <w:bookmarkStart w:id="22" w:name="_Toc399833139"/>
       <w:r>
         <w:rPr>
           <w:rFonts w:asciiTheme="minorHAnsi" w:hAnsiTheme="minorHAnsi"/>
@@ -10037,6 +10050,7 @@
       <w:r>
         <w:rPr>
           <w:noProof/>
+          <w:lang w:bidi="si-LK"/>
         </w:rPr>
         <w:drawing>
           <wp:anchor distT="0" distB="0" distL="114300" distR="114300" simplePos="0" relativeHeight="251738112" behindDoc="1" locked="0" layoutInCell="1" allowOverlap="1" wp14:anchorId="52B52CBD" wp14:editId="0B823BAF">
@@ -10070,7 +10084,7 @@
                     <pic:cNvPicPr/>
                   </pic:nvPicPr>
                   <pic:blipFill>
-                    <a:blip r:embed="rId52">
+                    <a:blip r:embed="rId51">
                       <a:extLst>
                         <a:ext uri="{28A0092B-C50C-407E-A947-70E740481C1C}">
                           <a14:useLocalDpi xmlns:a14="http://schemas.microsoft.com/office/drawing/2010/main" val="0"/>
@@ -10107,7 +10121,7 @@
           <w:rFonts w:asciiTheme="minorHAnsi" w:hAnsiTheme="minorHAnsi"/>
         </w:rPr>
       </w:pPr>
-      <w:bookmarkStart w:id="23" w:name="_Toc399828680"/>
+      <w:bookmarkStart w:id="23" w:name="_Toc399833140"/>
       <w:r>
         <w:rPr>
           <w:rFonts w:asciiTheme="minorHAnsi" w:hAnsiTheme="minorHAnsi"/>
@@ -10197,7 +10211,7 @@
           <w:sz w:val="32"/>
         </w:rPr>
       </w:pPr>
-      <w:bookmarkStart w:id="24" w:name="_Toc399828681"/>
+      <w:bookmarkStart w:id="24" w:name="_Toc399833141"/>
       <w:r>
         <w:rPr>
           <w:rFonts w:asciiTheme="minorHAnsi" w:hAnsiTheme="minorHAnsi"/>
@@ -10218,6 +10232,7 @@
       <w:r>
         <w:rPr>
           <w:noProof/>
+          <w:lang w:bidi="si-LK"/>
         </w:rPr>
         <w:drawing>
           <wp:anchor distT="0" distB="0" distL="114300" distR="114300" simplePos="0" relativeHeight="251739136" behindDoc="1" locked="0" layoutInCell="1" allowOverlap="1" wp14:anchorId="73A335DD" wp14:editId="57564363">
@@ -10251,7 +10266,7 @@
                     <pic:cNvPicPr/>
                   </pic:nvPicPr>
                   <pic:blipFill>
-                    <a:blip r:embed="rId53">
+                    <a:blip r:embed="rId52">
                       <a:extLst>
                         <a:ext uri="{28A0092B-C50C-407E-A947-70E740481C1C}">
                           <a14:useLocalDpi xmlns:a14="http://schemas.microsoft.com/office/drawing/2010/main" val="0"/>
@@ -10290,6 +10305,7 @@
       <w:r>
         <w:rPr>
           <w:noProof/>
+          <w:lang w:bidi="si-LK"/>
         </w:rPr>
         <w:drawing>
           <wp:anchor distT="0" distB="0" distL="114300" distR="114300" simplePos="0" relativeHeight="251740160" behindDoc="1" locked="0" layoutInCell="1" allowOverlap="1" wp14:anchorId="2022A52D" wp14:editId="6C2779E6">
@@ -10323,7 +10339,7 @@
                     <pic:cNvPicPr/>
                   </pic:nvPicPr>
                   <pic:blipFill>
-                    <a:blip r:embed="rId54">
+                    <a:blip r:embed="rId53">
                       <a:extLst>
                         <a:ext uri="{28A0092B-C50C-407E-A947-70E740481C1C}">
                           <a14:useLocalDpi xmlns:a14="http://schemas.microsoft.com/office/drawing/2010/main" val="0"/>
@@ -10377,6 +10393,7 @@
       <w:r>
         <w:rPr>
           <w:noProof/>
+          <w:lang w:bidi="si-LK"/>
         </w:rPr>
         <w:drawing>
           <wp:anchor distT="0" distB="0" distL="114300" distR="114300" simplePos="0" relativeHeight="251744256" behindDoc="1" locked="0" layoutInCell="1" allowOverlap="1" wp14:anchorId="768D6126" wp14:editId="28D4EC03">
@@ -10410,7 +10427,7 @@
                     <pic:cNvPicPr/>
                   </pic:nvPicPr>
                   <pic:blipFill>
-                    <a:blip r:embed="rId55">
+                    <a:blip r:embed="rId54">
                       <a:extLst>
                         <a:ext uri="{28A0092B-C50C-407E-A947-70E740481C1C}">
                           <a14:useLocalDpi xmlns:a14="http://schemas.microsoft.com/office/drawing/2010/main" val="0"/>
@@ -10439,6 +10456,7 @@
       <w:r>
         <w:rPr>
           <w:noProof/>
+          <w:lang w:bidi="si-LK"/>
         </w:rPr>
         <w:drawing>
           <wp:anchor distT="0" distB="0" distL="114300" distR="114300" simplePos="0" relativeHeight="251743232" behindDoc="1" locked="0" layoutInCell="1" allowOverlap="1" wp14:anchorId="1CA8694F" wp14:editId="03DCBFE3">
@@ -10472,7 +10490,7 @@
                     <pic:cNvPicPr/>
                   </pic:nvPicPr>
                   <pic:blipFill>
-                    <a:blip r:embed="rId56">
+                    <a:blip r:embed="rId55">
                       <a:extLst>
                         <a:ext uri="{28A0092B-C50C-407E-A947-70E740481C1C}">
                           <a14:useLocalDpi xmlns:a14="http://schemas.microsoft.com/office/drawing/2010/main" val="0"/>
@@ -10501,6 +10519,7 @@
       <w:r>
         <w:rPr>
           <w:noProof/>
+          <w:lang w:bidi="si-LK"/>
         </w:rPr>
         <w:drawing>
           <wp:anchor distT="0" distB="0" distL="114300" distR="114300" simplePos="0" relativeHeight="251742208" behindDoc="1" locked="0" layoutInCell="1" allowOverlap="1" wp14:anchorId="46BA262E" wp14:editId="6E578DD2">
@@ -10534,7 +10553,7 @@
                     <pic:cNvPicPr/>
                   </pic:nvPicPr>
                   <pic:blipFill>
-                    <a:blip r:embed="rId57">
+                    <a:blip r:embed="rId56">
                       <a:extLst>
                         <a:ext uri="{28A0092B-C50C-407E-A947-70E740481C1C}">
                           <a14:useLocalDpi xmlns:a14="http://schemas.microsoft.com/office/drawing/2010/main" val="0"/>
@@ -10682,7 +10701,7 @@
           <w:sz w:val="32"/>
         </w:rPr>
       </w:pPr>
-      <w:bookmarkStart w:id="25" w:name="_Toc399828682"/>
+      <w:bookmarkStart w:id="25" w:name="_Toc399833142"/>
       <w:r>
         <w:rPr>
           <w:rFonts w:asciiTheme="minorHAnsi" w:hAnsiTheme="minorHAnsi"/>
@@ -11096,7 +11115,7 @@
           <w:rPr>
             <w:noProof/>
           </w:rPr>
-          <w:t>19</w:t>
+          <w:t>16</w:t>
         </w:r>
         <w:r>
           <w:rPr>
@@ -13388,6 +13407,7 @@
       <w:spacing w:after="0" w:line="240" w:lineRule="auto"/>
     </w:pPr>
     <w:tblPr>
+      <w:tblInd w:w="0" w:type="dxa"/>
       <w:tblBorders>
         <w:top w:val="single" w:sz="4" w:space="0" w:color="auto"/>
         <w:left w:val="single" w:sz="4" w:space="0" w:color="auto"/>
@@ -13396,6 +13416,12 @@
         <w:insideH w:val="single" w:sz="4" w:space="0" w:color="auto"/>
         <w:insideV w:val="single" w:sz="4" w:space="0" w:color="auto"/>
       </w:tblBorders>
+      <w:tblCellMar>
+        <w:top w:w="0" w:type="dxa"/>
+        <w:left w:w="108" w:type="dxa"/>
+        <w:bottom w:w="0" w:type="dxa"/>
+        <w:right w:w="108" w:type="dxa"/>
+      </w:tblCellMar>
     </w:tblPr>
   </w:style>
   <w:style w:type="paragraph" w:styleId="Header">
@@ -13965,7 +13991,7 @@
 </file>
 
 <file path=customXml/itemProps1.xml><?xml version="1.0" encoding="utf-8"?>
-<ds:datastoreItem xmlns:ds="http://schemas.openxmlformats.org/officeDocument/2006/customXml" ds:itemID="{4EF678A4-91DD-49E5-B9B4-B42CB0E62AD2}">
+<ds:datastoreItem xmlns:ds="http://schemas.openxmlformats.org/officeDocument/2006/customXml" ds:itemID="{5F2B4935-29CF-40D2-A814-5D126B3C1F3D}">
   <ds:schemaRefs>
     <ds:schemaRef ds:uri="http://schemas.openxmlformats.org/officeDocument/2006/bibliography"/>
   </ds:schemaRefs>

</xml_diff>